<commit_message>
Starting to use list for filter
</commit_message>
<xml_diff>
--- a/Lab Sheet 1.docx
+++ b/Lab Sheet 1.docx
@@ -410,8 +410,6 @@
       <w:r>
         <w:t xml:space="preserve"> ???</w:t>
       </w:r>
-      <w:bookmarkStart w:id="0" w:name="_GoBack"/>
-      <w:bookmarkEnd w:id="0"/>
       <w:proofErr w:type="gramEnd"/>
     </w:p>
     <w:p>
@@ -421,16 +419,24 @@
           <w:ilvl w:val="0"/>
           <w:numId w:val="1"/>
         </w:numPr>
-      </w:pPr>
-      <w:r>
+        <w:rPr>
+          <w:highlight w:val="yellow"/>
+        </w:rPr>
+      </w:pPr>
+      <w:bookmarkStart w:id="0" w:name="_GoBack"/>
+      <w:bookmarkEnd w:id="0"/>
+      <w:r>
+        <w:rPr>
+          <w:highlight w:val="yellow"/>
+        </w:rPr>
         <w:t>Add functionality to write the band information to file</w:t>
       </w:r>
       <w:proofErr w:type="gramStart"/>
       <w:r>
+        <w:rPr>
+          <w:highlight w:val="yellow"/>
+        </w:rPr>
         <w:t xml:space="preserve">. </w:t>
-      </w:r>
-      <w:r>
-        <w:t>???</w:t>
       </w:r>
       <w:proofErr w:type="gramEnd"/>
     </w:p>

</xml_diff>